<commit_message>
Hash pour personne + doc
TODO (Berney ou Forestier): Tests catch2 de HashMapChain et HashMapLinearSample
</commit_message>
<xml_diff>
--- a/Projet_Berney_Forestier_Herzig.docx
+++ b/Projet_Berney_Forestier_Herzig.docx
@@ -258,7 +258,7 @@
                                       <w:color w:val="FFFFFF" w:themeColor="background1"/>
                                       <w:lang w:val="de-CH"/>
                                     </w:rPr>
-                                    <w:t>05.12.2020</w:t>
+                                    <w:t>06.12.2020</w:t>
                                   </w:r>
                                   <w:r>
                                     <w:rPr>
@@ -565,7 +565,7 @@
                                 <w:color w:val="FFFFFF" w:themeColor="background1"/>
                                 <w:lang w:val="de-CH"/>
                               </w:rPr>
-                              <w:t>05.12.2020</w:t>
+                              <w:t>06.12.2020</w:t>
                             </w:r>
                             <w:r>
                               <w:rPr>
@@ -765,6 +765,7 @@
         <w:pStyle w:val="Titre1"/>
       </w:pPr>
       <w:r>
+        <w:lastRenderedPageBreak/>
         <w:t>Questions partie 1</w:t>
       </w:r>
     </w:p>
@@ -782,15 +783,7 @@
         <w:t xml:space="preserve">Bien que </w:t>
       </w:r>
       <w:r>
-        <w:t xml:space="preserve">les unordered_set de la STL proposent d’insérer, chercher et supprimer des clés en </w:t>
-      </w:r>
-      <w:proofErr w:type="gramStart"/>
-      <w:r>
-        <w:t>O(</w:t>
-      </w:r>
-      <w:proofErr w:type="gramEnd"/>
-      <w:r>
-        <w:t xml:space="preserve">1), ils sont non ordonnés. </w:t>
+        <w:t xml:space="preserve">les unordered_set de la STL proposent d’insérer, chercher et supprimer des clés en O(1), ils sont non ordonnés. </w:t>
       </w:r>
     </w:p>
     <w:p>
@@ -973,19 +966,7 @@
               <w:rPr>
                 <w:lang w:val="en-US"/>
               </w:rPr>
-              <w:t>N+N*Log(N</w:t>
-            </w:r>
-            <w:r>
-              <w:rPr>
-                <w:lang w:val="en-US"/>
-              </w:rPr>
-              <w:t>)</w:t>
-            </w:r>
-            <w:r>
-              <w:rPr>
-                <w:lang w:val="en-US"/>
-              </w:rPr>
-              <w:t>)</w:t>
+              <w:t>N+N*Log(N))</w:t>
             </w:r>
           </w:p>
         </w:tc>
@@ -1003,13 +984,7 @@
               <w:rPr>
                 <w:lang w:val="en-US"/>
               </w:rPr>
-              <w:t>Unordered_set O(N</w:t>
-            </w:r>
-            <w:r>
-              <w:rPr>
-                <w:lang w:val="en-US"/>
-              </w:rPr>
-              <w:t>+</w:t>
+              <w:t>Unordered_set O(N+</w:t>
             </w:r>
             <w:r>
               <w:rPr>
@@ -1021,13 +996,7 @@
               <w:rPr>
                 <w:lang w:val="en-US"/>
               </w:rPr>
-              <w:t>N*Log(N)</w:t>
-            </w:r>
-            <w:r>
-              <w:rPr>
-                <w:lang w:val="en-US"/>
-              </w:rPr>
-              <w:t>)</w:t>
+              <w:t>N*Log(N))</w:t>
             </w:r>
           </w:p>
         </w:tc>
@@ -1133,6 +1102,64 @@
           <w:lang w:val="fr-FR"/>
         </w:rPr>
         <w:t>de ne pas doubler inutilement la taille de la table de hachage. La table garde ainsi une taille relative au nombre d’élément que nous y insérons/supprimons.</w:t>
+      </w:r>
+    </w:p>
+    <w:p>
+      <w:pPr>
+        <w:pStyle w:val="Titre2"/>
+        <w:rPr>
+          <w:lang w:val="fr-FR"/>
+        </w:rPr>
+      </w:pPr>
+      <w:r>
+        <w:rPr>
+          <w:lang w:val="fr-FR"/>
+        </w:rPr>
+        <w:t>1.4</w:t>
+      </w:r>
+    </w:p>
+    <w:p>
+      <w:pPr>
+        <w:rPr>
+          <w:lang w:val="fr-FR"/>
+        </w:rPr>
+      </w:pPr>
+      <w:r>
+        <w:rPr>
+          <w:lang w:val="fr-FR"/>
+        </w:rPr>
+        <w:t>Le problème de la fonction de hachage ainsi proposé est qu’elle est incomplète. Seule une partie de l’état d’un objet personne est haché et forme ainsi la clé. En l’occurrence, deux personnes de même nom auront le même hash. Comme il n’est pas rare que deux personnes aient le même nom (comme dans une même famille), les collisions seront fréquentes.</w:t>
+      </w:r>
+    </w:p>
+    <w:p>
+      <w:pPr>
+        <w:rPr>
+          <w:lang w:val="fr-FR"/>
+        </w:rPr>
+      </w:pPr>
+      <w:r>
+        <w:rPr>
+          <w:lang w:val="fr-FR"/>
+        </w:rPr>
+        <w:t xml:space="preserve"> </w:t>
+      </w:r>
+      <w:r>
+        <w:rPr>
+          <w:lang w:val="fr-FR"/>
+        </w:rPr>
+        <w:t xml:space="preserve">Dans le fichier Person.h nous proposons notre amélioration de la fonction de hash pour un objet Person. Conformément à la recette c++, la clé est une constante non nulle à laquelle nous additionnons le hash de chaque attribut de l’objet multiplié par 31. De cette façon, la hachage classique C++ est implémenté </w:t>
+      </w:r>
+      <w:r>
+        <w:rPr>
+          <w:lang w:val="fr-FR"/>
+        </w:rPr>
+        <w:t>et</w:t>
+      </w:r>
+      <w:r>
+        <w:rPr>
+          <w:lang w:val="fr-FR"/>
+        </w:rPr>
+        <w:t xml:space="preserve"> minimise les collisions entre personnes.</w:t>
       </w:r>
     </w:p>
     <w:sectPr>
@@ -1183,14 +1210,27 @@
         <w:lang w:val="en-US"/>
       </w:rPr>
     </w:pPr>
-    <w:fldSimple w:instr=" DATE   \* MERGEFORMAT ">
-      <w:r>
-        <w:rPr>
-          <w:noProof/>
-        </w:rPr>
-        <w:t>05.12.2020</w:t>
-      </w:r>
-    </w:fldSimple>
+    <w:r>
+      <w:fldChar w:fldCharType="begin"/>
+    </w:r>
+    <w:r>
+      <w:instrText xml:space="preserve"> DATE   \* MERGEFORMAT </w:instrText>
+    </w:r>
+    <w:r>
+      <w:fldChar w:fldCharType="separate"/>
+    </w:r>
+    <w:r>
+      <w:rPr>
+        <w:noProof/>
+      </w:rPr>
+      <w:t>06.12.2020</w:t>
+    </w:r>
+    <w:r>
+      <w:rPr>
+        <w:noProof/>
+      </w:rPr>
+      <w:fldChar w:fldCharType="end"/>
+    </w:r>
     <w:r>
       <w:ptab w:relativeTo="margin" w:alignment="center" w:leader="none"/>
     </w:r>
@@ -2535,7 +2575,7 @@
     <w:charset w:val="00"/>
     <w:family w:val="swiss"/>
     <w:pitch w:val="variable"/>
-    <w:sig w:usb0="E0002AFF" w:usb1="4000ACFF" w:usb2="00000001" w:usb3="00000000" w:csb0="000001FF" w:csb1="00000000"/>
+    <w:sig w:usb0="E4002EFF" w:usb1="C000247B" w:usb2="00000009" w:usb3="00000000" w:csb0="000001FF" w:csb1="00000000"/>
   </w:font>
   <w:font w:name="Courier New">
     <w:panose1 w:val="02070309020205020404"/>
@@ -2549,7 +2589,7 @@
     <w:charset w:val="00"/>
     <w:family w:val="roman"/>
     <w:pitch w:val="variable"/>
-    <w:sig w:usb0="E0002AFF" w:usb1="C0007843" w:usb2="00000009" w:usb3="00000000" w:csb0="000001FF" w:csb1="00000000"/>
+    <w:sig w:usb0="E0002EFF" w:usb1="C000785B" w:usb2="00000009" w:usb3="00000000" w:csb0="000001FF" w:csb1="00000000"/>
   </w:font>
   <w:font w:name="Wingdings">
     <w:panose1 w:val="05000000000000000000"/>
@@ -2570,7 +2610,7 @@
     <w:charset w:val="00"/>
     <w:family w:val="swiss"/>
     <w:pitch w:val="variable"/>
-    <w:sig w:usb0="A0002AEF" w:usb1="4000207B" w:usb2="00000000" w:usb3="00000000" w:csb0="000001FF" w:csb1="00000000"/>
+    <w:sig w:usb0="E4002EFF" w:usb1="C000247B" w:usb2="00000009" w:usb3="00000000" w:csb0="000001FF" w:csb1="00000000"/>
   </w:font>
 </w:fonts>
 </file>
@@ -2593,6 +2633,7 @@
   <w:rsids>
     <w:rsidRoot w:val="00D95F62"/>
     <w:rsid w:val="00091C68"/>
+    <w:rsid w:val="000D3854"/>
     <w:rsid w:val="001036D6"/>
     <w:rsid w:val="004F2FB5"/>
     <w:rsid w:val="005B76AF"/>

</xml_diff>

<commit_message>
correction + test TST
</commit_message>
<xml_diff>
--- a/Projet_Berney_Forestier_Herzig.docx
+++ b/Projet_Berney_Forestier_Herzig.docx
@@ -150,6 +150,7 @@
                                           <w:lang w:val="en-US"/>
                                         </w:rPr>
                                       </w:pPr>
+                                      <w:proofErr w:type="spellStart"/>
                                       <w:r>
                                         <w:rPr>
                                           <w:color w:val="FFFFFF" w:themeColor="background1"/>
@@ -157,7 +158,17 @@
                                           <w:szCs w:val="32"/>
                                           <w:lang w:val="en-US"/>
                                         </w:rPr>
-                                        <w:t>Berney Alec, Forestier Quentin, H</w:t>
+                                        <w:t>Berney</w:t>
+                                      </w:r>
+                                      <w:proofErr w:type="spellEnd"/>
+                                      <w:r>
+                                        <w:rPr>
+                                          <w:color w:val="FFFFFF" w:themeColor="background1"/>
+                                          <w:sz w:val="32"/>
+                                          <w:szCs w:val="32"/>
+                                          <w:lang w:val="en-US"/>
+                                        </w:rPr>
+                                        <w:t xml:space="preserve"> Alec, Forestier Quentin, H</w:t>
                                       </w:r>
                                       <w:r>
                                         <w:rPr>
@@ -247,7 +258,7 @@
                                       <w:color w:val="FFFFFF" w:themeColor="background1"/>
                                       <w:lang w:val="de-CH"/>
                                     </w:rPr>
-                                    <w:t>26.12.2020</w:t>
+                                    <w:t>29.12.2020</w:t>
                                   </w:r>
                                   <w:r>
                                     <w:rPr>
@@ -446,6 +457,7 @@
                                     <w:lang w:val="en-US"/>
                                   </w:rPr>
                                 </w:pPr>
+                                <w:proofErr w:type="spellStart"/>
                                 <w:r>
                                   <w:rPr>
                                     <w:color w:val="FFFFFF" w:themeColor="background1"/>
@@ -453,7 +465,17 @@
                                     <w:szCs w:val="32"/>
                                     <w:lang w:val="en-US"/>
                                   </w:rPr>
-                                  <w:t>Berney Alec, Forestier Quentin, H</w:t>
+                                  <w:t>Berney</w:t>
+                                </w:r>
+                                <w:proofErr w:type="spellEnd"/>
+                                <w:r>
+                                  <w:rPr>
+                                    <w:color w:val="FFFFFF" w:themeColor="background1"/>
+                                    <w:sz w:val="32"/>
+                                    <w:szCs w:val="32"/>
+                                    <w:lang w:val="en-US"/>
+                                  </w:rPr>
+                                  <w:t xml:space="preserve"> Alec, Forestier Quentin, H</w:t>
                                 </w:r>
                                 <w:r>
                                   <w:rPr>
@@ -543,7 +565,7 @@
                                 <w:color w:val="FFFFFF" w:themeColor="background1"/>
                                 <w:lang w:val="de-CH"/>
                               </w:rPr>
-                              <w:t>26.12.2020</w:t>
+                              <w:t>29.12.2020</w:t>
                             </w:r>
                             <w:r>
                               <w:rPr>
@@ -777,7 +799,7 @@
             <w:rPr>
               <w:rFonts w:eastAsiaTheme="minorEastAsia"/>
               <w:noProof/>
-              <w:lang w:val="fr-FR" w:eastAsia="fr-FR"/>
+              <w:lang w:eastAsia="fr-CH"/>
             </w:rPr>
           </w:pPr>
           <w:r>
@@ -789,7 +811,7 @@
           <w:r>
             <w:fldChar w:fldCharType="separate"/>
           </w:r>
-          <w:hyperlink w:anchor="_Toc59887498" w:history="1">
+          <w:hyperlink w:anchor="_Toc60146352" w:history="1">
             <w:r>
               <w:rPr>
                 <w:rStyle w:val="Lienhypertexte"/>
@@ -816,7 +838,7 @@
                 <w:noProof/>
                 <w:webHidden/>
               </w:rPr>
-              <w:instrText xml:space="preserve"> PAGEREF _Toc59887498 \h </w:instrText>
+              <w:instrText xml:space="preserve"> PAGEREF _Toc60146352 \h </w:instrText>
             </w:r>
             <w:r>
               <w:rPr>
@@ -836,7 +858,7 @@
                 <w:noProof/>
                 <w:webHidden/>
               </w:rPr>
-              <w:t>2</w:t>
+              <w:t>1</w:t>
             </w:r>
             <w:r>
               <w:rPr>
@@ -856,10 +878,10 @@
             <w:rPr>
               <w:rFonts w:eastAsiaTheme="minorEastAsia"/>
               <w:noProof/>
-              <w:lang w:val="fr-FR" w:eastAsia="fr-FR"/>
+              <w:lang w:eastAsia="fr-CH"/>
             </w:rPr>
           </w:pPr>
-          <w:hyperlink w:anchor="_Toc59887499" w:history="1">
+          <w:hyperlink w:anchor="_Toc60146353" w:history="1">
             <w:r>
               <w:rPr>
                 <w:rStyle w:val="Lienhypertexte"/>
@@ -886,7 +908,7 @@
                 <w:noProof/>
                 <w:webHidden/>
               </w:rPr>
-              <w:instrText xml:space="preserve"> PAGEREF _Toc59887499 \h </w:instrText>
+              <w:instrText xml:space="preserve"> PAGEREF _Toc60146353 \h </w:instrText>
             </w:r>
             <w:r>
               <w:rPr>
@@ -926,10 +948,10 @@
             <w:rPr>
               <w:rFonts w:eastAsiaTheme="minorEastAsia"/>
               <w:noProof/>
-              <w:lang w:val="fr-FR" w:eastAsia="fr-FR"/>
+              <w:lang w:eastAsia="fr-CH"/>
             </w:rPr>
           </w:pPr>
-          <w:hyperlink w:anchor="_Toc59887500" w:history="1">
+          <w:hyperlink w:anchor="_Toc60146354" w:history="1">
             <w:r>
               <w:rPr>
                 <w:rStyle w:val="Lienhypertexte"/>
@@ -956,7 +978,7 @@
                 <w:noProof/>
                 <w:webHidden/>
               </w:rPr>
-              <w:instrText xml:space="preserve"> PAGEREF _Toc59887500 \h </w:instrText>
+              <w:instrText xml:space="preserve"> PAGEREF _Toc60146354 \h </w:instrText>
             </w:r>
             <w:r>
               <w:rPr>
@@ -996,10 +1018,10 @@
             <w:rPr>
               <w:rFonts w:eastAsiaTheme="minorEastAsia"/>
               <w:noProof/>
-              <w:lang w:val="fr-FR" w:eastAsia="fr-FR"/>
+              <w:lang w:eastAsia="fr-CH"/>
             </w:rPr>
           </w:pPr>
-          <w:hyperlink w:anchor="_Toc59887501" w:history="1">
+          <w:hyperlink w:anchor="_Toc60146355" w:history="1">
             <w:r>
               <w:rPr>
                 <w:rStyle w:val="Lienhypertexte"/>
@@ -1026,7 +1048,7 @@
                 <w:noProof/>
                 <w:webHidden/>
               </w:rPr>
-              <w:instrText xml:space="preserve"> PAGEREF _Toc59887501 \h </w:instrText>
+              <w:instrText xml:space="preserve"> PAGEREF _Toc60146355 \h </w:instrText>
             </w:r>
             <w:r>
               <w:rPr>
@@ -1066,10 +1088,10 @@
             <w:rPr>
               <w:rFonts w:eastAsiaTheme="minorEastAsia"/>
               <w:noProof/>
-              <w:lang w:val="fr-FR" w:eastAsia="fr-FR"/>
+              <w:lang w:eastAsia="fr-CH"/>
             </w:rPr>
           </w:pPr>
-          <w:hyperlink w:anchor="_Toc59887502" w:history="1">
+          <w:hyperlink w:anchor="_Toc60146356" w:history="1">
             <w:r>
               <w:rPr>
                 <w:rStyle w:val="Lienhypertexte"/>
@@ -1096,7 +1118,7 @@
                 <w:noProof/>
                 <w:webHidden/>
               </w:rPr>
-              <w:instrText xml:space="preserve"> PAGEREF _Toc59887502 \h </w:instrText>
+              <w:instrText xml:space="preserve"> PAGEREF _Toc60146356 \h </w:instrText>
             </w:r>
             <w:r>
               <w:rPr>
@@ -1136,10 +1158,10 @@
             <w:rPr>
               <w:rFonts w:eastAsiaTheme="minorEastAsia"/>
               <w:noProof/>
-              <w:lang w:val="fr-FR" w:eastAsia="fr-FR"/>
+              <w:lang w:eastAsia="fr-CH"/>
             </w:rPr>
           </w:pPr>
-          <w:hyperlink w:anchor="_Toc59887503" w:history="1">
+          <w:hyperlink w:anchor="_Toc60146357" w:history="1">
             <w:r>
               <w:rPr>
                 <w:rStyle w:val="Lienhypertexte"/>
@@ -1166,7 +1188,7 @@
                 <w:noProof/>
                 <w:webHidden/>
               </w:rPr>
-              <w:instrText xml:space="preserve"> PAGEREF _Toc59887503 \h </w:instrText>
+              <w:instrText xml:space="preserve"> PAGEREF _Toc60146357 \h </w:instrText>
             </w:r>
             <w:r>
               <w:rPr>
@@ -1206,10 +1228,10 @@
             <w:rPr>
               <w:rFonts w:eastAsiaTheme="minorEastAsia"/>
               <w:noProof/>
-              <w:lang w:val="fr-FR" w:eastAsia="fr-FR"/>
+              <w:lang w:eastAsia="fr-CH"/>
             </w:rPr>
           </w:pPr>
-          <w:hyperlink w:anchor="_Toc59887504" w:history="1">
+          <w:hyperlink w:anchor="_Toc60146358" w:history="1">
             <w:r>
               <w:rPr>
                 <w:rStyle w:val="Lienhypertexte"/>
@@ -1236,7 +1258,7 @@
                 <w:noProof/>
                 <w:webHidden/>
               </w:rPr>
-              <w:instrText xml:space="preserve"> PAGEREF _Toc59887504 \h </w:instrText>
+              <w:instrText xml:space="preserve"> PAGEREF _Toc60146358 \h </w:instrText>
             </w:r>
             <w:r>
               <w:rPr>
@@ -1276,10 +1298,10 @@
             <w:rPr>
               <w:rFonts w:eastAsiaTheme="minorEastAsia"/>
               <w:noProof/>
-              <w:lang w:val="fr-FR" w:eastAsia="fr-FR"/>
+              <w:lang w:eastAsia="fr-CH"/>
             </w:rPr>
           </w:pPr>
-          <w:hyperlink w:anchor="_Toc59887505" w:history="1">
+          <w:hyperlink w:anchor="_Toc60146359" w:history="1">
             <w:r>
               <w:rPr>
                 <w:rStyle w:val="Lienhypertexte"/>
@@ -1306,7 +1328,7 @@
                 <w:noProof/>
                 <w:webHidden/>
               </w:rPr>
-              <w:instrText xml:space="preserve"> PAGEREF _Toc59887505 \h </w:instrText>
+              <w:instrText xml:space="preserve"> PAGEREF _Toc60146359 \h </w:instrText>
             </w:r>
             <w:r>
               <w:rPr>
@@ -1346,10 +1368,10 @@
             <w:rPr>
               <w:rFonts w:eastAsiaTheme="minorEastAsia"/>
               <w:noProof/>
-              <w:lang w:val="fr-FR" w:eastAsia="fr-FR"/>
+              <w:lang w:eastAsia="fr-CH"/>
             </w:rPr>
           </w:pPr>
-          <w:hyperlink w:anchor="_Toc59887506" w:history="1">
+          <w:hyperlink w:anchor="_Toc60146360" w:history="1">
             <w:r>
               <w:rPr>
                 <w:rStyle w:val="Lienhypertexte"/>
@@ -1384,7 +1406,7 @@
                 <w:noProof/>
                 <w:webHidden/>
               </w:rPr>
-              <w:instrText xml:space="preserve"> PAGEREF _Toc59887506 \h </w:instrText>
+              <w:instrText xml:space="preserve"> PAGEREF _Toc60146360 \h </w:instrText>
             </w:r>
             <w:r>
               <w:rPr>
@@ -1424,10 +1446,10 @@
             <w:rPr>
               <w:rFonts w:eastAsiaTheme="minorEastAsia"/>
               <w:noProof/>
-              <w:lang w:val="fr-FR" w:eastAsia="fr-FR"/>
+              <w:lang w:eastAsia="fr-CH"/>
             </w:rPr>
           </w:pPr>
-          <w:hyperlink w:anchor="_Toc59887507" w:history="1">
+          <w:hyperlink w:anchor="_Toc60146361" w:history="1">
             <w:r>
               <w:rPr>
                 <w:rStyle w:val="Lienhypertexte"/>
@@ -1462,7 +1484,7 @@
                 <w:noProof/>
                 <w:webHidden/>
               </w:rPr>
-              <w:instrText xml:space="preserve"> PAGEREF _Toc59887507 \h </w:instrText>
+              <w:instrText xml:space="preserve"> PAGEREF _Toc60146361 \h </w:instrText>
             </w:r>
             <w:r>
               <w:rPr>
@@ -1502,10 +1524,10 @@
             <w:rPr>
               <w:rFonts w:eastAsiaTheme="minorEastAsia"/>
               <w:noProof/>
-              <w:lang w:val="fr-FR" w:eastAsia="fr-FR"/>
+              <w:lang w:eastAsia="fr-CH"/>
             </w:rPr>
           </w:pPr>
-          <w:hyperlink w:anchor="_Toc59887508" w:history="1">
+          <w:hyperlink w:anchor="_Toc60146362" w:history="1">
             <w:r>
               <w:rPr>
                 <w:rStyle w:val="Lienhypertexte"/>
@@ -1533,7 +1555,7 @@
                 <w:noProof/>
                 <w:webHidden/>
               </w:rPr>
-              <w:instrText xml:space="preserve"> PAGEREF _Toc59887508 \h </w:instrText>
+              <w:instrText xml:space="preserve"> PAGEREF _Toc60146362 \h </w:instrText>
             </w:r>
             <w:r>
               <w:rPr>
@@ -1573,10 +1595,10 @@
             <w:rPr>
               <w:rFonts w:eastAsiaTheme="minorEastAsia"/>
               <w:noProof/>
-              <w:lang w:val="fr-FR" w:eastAsia="fr-FR"/>
+              <w:lang w:eastAsia="fr-CH"/>
             </w:rPr>
           </w:pPr>
-          <w:hyperlink w:anchor="_Toc59887509" w:history="1">
+          <w:hyperlink w:anchor="_Toc60146363" w:history="1">
             <w:r>
               <w:rPr>
                 <w:rStyle w:val="Lienhypertexte"/>
@@ -1603,7 +1625,7 @@
                 <w:noProof/>
                 <w:webHidden/>
               </w:rPr>
-              <w:instrText xml:space="preserve"> PAGEREF _Toc59887509 \h </w:instrText>
+              <w:instrText xml:space="preserve"> PAGEREF _Toc60146363 \h </w:instrText>
             </w:r>
             <w:r>
               <w:rPr>
@@ -1643,10 +1665,10 @@
             <w:rPr>
               <w:rFonts w:eastAsiaTheme="minorEastAsia"/>
               <w:noProof/>
-              <w:lang w:val="fr-FR" w:eastAsia="fr-FR"/>
+              <w:lang w:eastAsia="fr-CH"/>
             </w:rPr>
           </w:pPr>
-          <w:hyperlink w:anchor="_Toc59887510" w:history="1">
+          <w:hyperlink w:anchor="_Toc60146364" w:history="1">
             <w:r>
               <w:rPr>
                 <w:rStyle w:val="Lienhypertexte"/>
@@ -1674,7 +1696,7 @@
                 <w:noProof/>
                 <w:webHidden/>
               </w:rPr>
-              <w:instrText xml:space="preserve"> PAGEREF _Toc59887510 \h </w:instrText>
+              <w:instrText xml:space="preserve"> PAGEREF _Toc60146364 \h </w:instrText>
             </w:r>
             <w:r>
               <w:rPr>
@@ -1714,10 +1736,10 @@
             <w:rPr>
               <w:rFonts w:eastAsiaTheme="minorEastAsia"/>
               <w:noProof/>
-              <w:lang w:val="fr-FR" w:eastAsia="fr-FR"/>
+              <w:lang w:eastAsia="fr-CH"/>
             </w:rPr>
           </w:pPr>
-          <w:hyperlink w:anchor="_Toc59887511" w:history="1">
+          <w:hyperlink w:anchor="_Toc60146365" w:history="1">
             <w:r>
               <w:rPr>
                 <w:rStyle w:val="Lienhypertexte"/>
@@ -1745,7 +1767,7 @@
                 <w:noProof/>
                 <w:webHidden/>
               </w:rPr>
-              <w:instrText xml:space="preserve"> PAGEREF _Toc59887511 \h </w:instrText>
+              <w:instrText xml:space="preserve"> PAGEREF _Toc60146365 \h </w:instrText>
             </w:r>
             <w:r>
               <w:rPr>
@@ -1785,10 +1807,10 @@
             <w:rPr>
               <w:rFonts w:eastAsiaTheme="minorEastAsia"/>
               <w:noProof/>
-              <w:lang w:val="fr-FR" w:eastAsia="fr-FR"/>
+              <w:lang w:eastAsia="fr-CH"/>
             </w:rPr>
           </w:pPr>
-          <w:hyperlink w:anchor="_Toc59887512" w:history="1">
+          <w:hyperlink w:anchor="_Toc60146366" w:history="1">
             <w:r>
               <w:rPr>
                 <w:rStyle w:val="Lienhypertexte"/>
@@ -1816,7 +1838,7 @@
                 <w:noProof/>
                 <w:webHidden/>
               </w:rPr>
-              <w:instrText xml:space="preserve"> PAGEREF _Toc59887512 \h </w:instrText>
+              <w:instrText xml:space="preserve"> PAGEREF _Toc60146366 \h </w:instrText>
             </w:r>
             <w:r>
               <w:rPr>
@@ -1856,10 +1878,10 @@
             <w:rPr>
               <w:rFonts w:eastAsiaTheme="minorEastAsia"/>
               <w:noProof/>
-              <w:lang w:val="fr-FR" w:eastAsia="fr-FR"/>
+              <w:lang w:eastAsia="fr-CH"/>
             </w:rPr>
           </w:pPr>
-          <w:hyperlink w:anchor="_Toc59887513" w:history="1">
+          <w:hyperlink w:anchor="_Toc60146367" w:history="1">
             <w:r>
               <w:rPr>
                 <w:rStyle w:val="Lienhypertexte"/>
@@ -1886,7 +1908,7 @@
                 <w:noProof/>
                 <w:webHidden/>
               </w:rPr>
-              <w:instrText xml:space="preserve"> PAGEREF _Toc59887513 \h </w:instrText>
+              <w:instrText xml:space="preserve"> PAGEREF _Toc60146367 \h </w:instrText>
             </w:r>
             <w:r>
               <w:rPr>
@@ -1926,10 +1948,10 @@
             <w:rPr>
               <w:rFonts w:eastAsiaTheme="minorEastAsia"/>
               <w:noProof/>
-              <w:lang w:val="fr-FR" w:eastAsia="fr-FR"/>
+              <w:lang w:eastAsia="fr-CH"/>
             </w:rPr>
           </w:pPr>
-          <w:hyperlink w:anchor="_Toc59887514" w:history="1">
+          <w:hyperlink w:anchor="_Toc60146368" w:history="1">
             <w:r>
               <w:rPr>
                 <w:rStyle w:val="Lienhypertexte"/>
@@ -1956,7 +1978,7 @@
                 <w:noProof/>
                 <w:webHidden/>
               </w:rPr>
-              <w:instrText xml:space="preserve"> PAGEREF _Toc59887514 \h </w:instrText>
+              <w:instrText xml:space="preserve"> PAGEREF _Toc60146368 \h </w:instrText>
             </w:r>
             <w:r>
               <w:rPr>
@@ -1996,10 +2018,10 @@
             <w:rPr>
               <w:rFonts w:eastAsiaTheme="minorEastAsia"/>
               <w:noProof/>
-              <w:lang w:val="fr-FR" w:eastAsia="fr-FR"/>
+              <w:lang w:eastAsia="fr-CH"/>
             </w:rPr>
           </w:pPr>
-          <w:hyperlink w:anchor="_Toc59887515" w:history="1">
+          <w:hyperlink w:anchor="_Toc60146369" w:history="1">
             <w:r>
               <w:rPr>
                 <w:rStyle w:val="Lienhypertexte"/>
@@ -2026,7 +2048,7 @@
                 <w:noProof/>
                 <w:webHidden/>
               </w:rPr>
-              <w:instrText xml:space="preserve"> PAGEREF _Toc59887515 \h </w:instrText>
+              <w:instrText xml:space="preserve"> PAGEREF _Toc60146369 \h </w:instrText>
             </w:r>
             <w:r>
               <w:rPr>
@@ -2047,6 +2069,77 @@
                 <w:webHidden/>
               </w:rPr>
               <w:t>7</w:t>
+            </w:r>
+            <w:r>
+              <w:rPr>
+                <w:noProof/>
+                <w:webHidden/>
+              </w:rPr>
+              <w:fldChar w:fldCharType="end"/>
+            </w:r>
+          </w:hyperlink>
+        </w:p>
+        <w:p>
+          <w:pPr>
+            <w:pStyle w:val="TM1"/>
+            <w:tabs>
+              <w:tab w:val="right" w:leader="dot" w:pos="9062"/>
+            </w:tabs>
+            <w:rPr>
+              <w:rFonts w:eastAsiaTheme="minorEastAsia"/>
+              <w:noProof/>
+              <w:lang w:eastAsia="fr-CH"/>
+            </w:rPr>
+          </w:pPr>
+          <w:hyperlink w:anchor="_Toc60146370" w:history="1">
+            <w:r>
+              <w:rPr>
+                <w:rStyle w:val="Lienhypertexte"/>
+                <w:noProof/>
+                <w:lang w:val="fr-FR"/>
+              </w:rPr>
+              <w:t>Conclusion</w:t>
+            </w:r>
+            <w:r>
+              <w:rPr>
+                <w:noProof/>
+                <w:webHidden/>
+              </w:rPr>
+              <w:tab/>
+            </w:r>
+            <w:r>
+              <w:rPr>
+                <w:noProof/>
+                <w:webHidden/>
+              </w:rPr>
+              <w:fldChar w:fldCharType="begin"/>
+            </w:r>
+            <w:r>
+              <w:rPr>
+                <w:noProof/>
+                <w:webHidden/>
+              </w:rPr>
+              <w:instrText xml:space="preserve"> PAGEREF _Toc60146370 \h </w:instrText>
+            </w:r>
+            <w:r>
+              <w:rPr>
+                <w:noProof/>
+                <w:webHidden/>
+              </w:rPr>
+            </w:r>
+            <w:r>
+              <w:rPr>
+                <w:noProof/>
+                <w:webHidden/>
+              </w:rPr>
+              <w:fldChar w:fldCharType="separate"/>
+            </w:r>
+            <w:r>
+              <w:rPr>
+                <w:noProof/>
+                <w:webHidden/>
+              </w:rPr>
+              <w:t>8</w:t>
             </w:r>
             <w:r>
               <w:rPr>
@@ -2068,11 +2161,6 @@
         </w:p>
       </w:sdtContent>
     </w:sdt>
-    <w:p>
-      <w:pPr>
-        <w:pStyle w:val="Titre1"/>
-      </w:pPr>
-    </w:p>
     <w:p/>
     <w:p/>
     <w:p/>
@@ -2083,7 +2171,7 @@
       <w:pPr>
         <w:pStyle w:val="Titre1"/>
       </w:pPr>
-      <w:bookmarkStart w:id="0" w:name="_Toc59887498"/>
+      <w:bookmarkStart w:id="0" w:name="_Toc60146352"/>
       <w:r>
         <w:t>Introduction</w:t>
       </w:r>
@@ -2118,7 +2206,7 @@
       <w:pPr>
         <w:pStyle w:val="Titre1"/>
       </w:pPr>
-      <w:bookmarkStart w:id="1" w:name="_Toc59887499"/>
+      <w:bookmarkStart w:id="1" w:name="_Toc60146353"/>
       <w:r>
         <w:lastRenderedPageBreak/>
         <w:t xml:space="preserve">Première partie : </w:t>
@@ -2136,7 +2224,7 @@
       <w:pPr>
         <w:pStyle w:val="Titre2"/>
       </w:pPr>
-      <w:bookmarkStart w:id="2" w:name="_Toc59887500"/>
+      <w:bookmarkStart w:id="2" w:name="_Toc60146354"/>
       <w:r>
         <w:t>Fichiers principaux</w:t>
       </w:r>
@@ -2179,6 +2267,7 @@
                 <w:bCs/>
               </w:rPr>
             </w:pPr>
+            <w:proofErr w:type="spellStart"/>
             <w:r>
               <w:rPr>
                 <w:b/>
@@ -2186,6 +2275,7 @@
               </w:rPr>
               <w:t>HashMapCommon.h</w:t>
             </w:r>
+            <w:proofErr w:type="spellEnd"/>
           </w:p>
         </w:tc>
         <w:tc>
@@ -2194,7 +2284,31 @@
           </w:tcPr>
           <w:p>
             <w:r>
-              <w:t>Classe contenant les méthodes virtuels que doivent implémenter HashMapChain et HashMapLinearSample ainsi que leurs implémentations communes.</w:t>
+              <w:t xml:space="preserve">Classe contenant </w:t>
+            </w:r>
+            <w:proofErr w:type="gramStart"/>
+            <w:r>
+              <w:t>les méthodes virtuels</w:t>
+            </w:r>
+            <w:proofErr w:type="gramEnd"/>
+            <w:r>
+              <w:t xml:space="preserve"> que doivent implémenter </w:t>
+            </w:r>
+            <w:proofErr w:type="spellStart"/>
+            <w:r>
+              <w:t>HashMapChain</w:t>
+            </w:r>
+            <w:proofErr w:type="spellEnd"/>
+            <w:r>
+              <w:t xml:space="preserve"> et </w:t>
+            </w:r>
+            <w:proofErr w:type="spellStart"/>
+            <w:r>
+              <w:t>HashMapLinearSample</w:t>
+            </w:r>
+            <w:proofErr w:type="spellEnd"/>
+            <w:r>
+              <w:t xml:space="preserve"> ainsi que leurs implémentations communes.</w:t>
             </w:r>
           </w:p>
         </w:tc>
@@ -2214,6 +2328,7 @@
                 <w:bCs/>
               </w:rPr>
             </w:pPr>
+            <w:proofErr w:type="spellStart"/>
             <w:r>
               <w:rPr>
                 <w:b/>
@@ -2221,6 +2336,7 @@
               </w:rPr>
               <w:t>HashMapLinearSample.h</w:t>
             </w:r>
+            <w:proofErr w:type="spellEnd"/>
           </w:p>
         </w:tc>
         <w:tc>
@@ -2249,6 +2365,7 @@
                 <w:bCs/>
               </w:rPr>
             </w:pPr>
+            <w:proofErr w:type="spellStart"/>
             <w:r>
               <w:rPr>
                 <w:b/>
@@ -2256,6 +2373,7 @@
               </w:rPr>
               <w:t>HashMapChain.h</w:t>
             </w:r>
+            <w:proofErr w:type="spellEnd"/>
           </w:p>
         </w:tc>
         <w:tc>
@@ -2284,6 +2402,7 @@
                 <w:bCs/>
               </w:rPr>
             </w:pPr>
+            <w:proofErr w:type="spellStart"/>
             <w:r>
               <w:rPr>
                 <w:b/>
@@ -2291,6 +2410,7 @@
               </w:rPr>
               <w:t>Person.h</w:t>
             </w:r>
+            <w:proofErr w:type="spellEnd"/>
           </w:p>
         </w:tc>
         <w:tc>
@@ -2310,7 +2430,7 @@
       <w:pPr>
         <w:pStyle w:val="Titre2"/>
       </w:pPr>
-      <w:bookmarkStart w:id="3" w:name="_Toc59887501"/>
+      <w:bookmarkStart w:id="3" w:name="_Toc60146355"/>
       <w:r>
         <w:t xml:space="preserve">Question </w:t>
       </w:r>
@@ -2324,7 +2444,23 @@
         <w:t xml:space="preserve">Bien que </w:t>
       </w:r>
       <w:r>
-        <w:t xml:space="preserve">les unordered_set de la STL proposent d’insérer, chercher et supprimer des clés en O(1), ils sont non ordonnés. </w:t>
+        <w:t xml:space="preserve">les </w:t>
+      </w:r>
+      <w:proofErr w:type="spellStart"/>
+      <w:r>
+        <w:t>unordered_set</w:t>
+      </w:r>
+      <w:proofErr w:type="spellEnd"/>
+      <w:r>
+        <w:t xml:space="preserve"> de la STL proposent d’insérer, chercher et supprimer des clés en </w:t>
+      </w:r>
+      <w:proofErr w:type="gramStart"/>
+      <w:r>
+        <w:t>O(</w:t>
+      </w:r>
+      <w:proofErr w:type="gramEnd"/>
+      <w:r>
+        <w:t xml:space="preserve">1), ils sont non ordonnés. </w:t>
       </w:r>
     </w:p>
     <w:p>
@@ -2352,7 +2488,15 @@
         <w:t xml:space="preserve">données distinctes </w:t>
       </w:r>
       <w:r>
-        <w:t>stockés dans le set et l’unordered_set à un moment M.</w:t>
+        <w:t>stockés dans le set et l’</w:t>
+      </w:r>
+      <w:proofErr w:type="spellStart"/>
+      <w:r>
+        <w:t>unordered_set</w:t>
+      </w:r>
+      <w:proofErr w:type="spellEnd"/>
+      <w:r>
+        <w:t xml:space="preserve"> à un moment M.</w:t>
       </w:r>
     </w:p>
     <w:p>
@@ -2364,7 +2508,7 @@
       <w:pPr>
         <w:pStyle w:val="Titre3"/>
       </w:pPr>
-      <w:bookmarkStart w:id="4" w:name="_Toc59887502"/>
+      <w:bookmarkStart w:id="4" w:name="_Toc60146356"/>
       <w:r>
         <w:t>Génération de la structure</w:t>
       </w:r>
@@ -2396,8 +2540,13 @@
             <w:tcW w:w="4531" w:type="dxa"/>
           </w:tcPr>
           <w:p>
-            <w:r>
-              <w:t>Unordered_set O(N)</w:t>
+            <w:proofErr w:type="spellStart"/>
+            <w:r>
+              <w:t>Unordered_set</w:t>
+            </w:r>
+            <w:proofErr w:type="spellEnd"/>
+            <w:r>
+              <w:t xml:space="preserve"> O(N)</w:t>
             </w:r>
           </w:p>
         </w:tc>
@@ -2408,7 +2557,7 @@
       <w:pPr>
         <w:pStyle w:val="Titre3"/>
       </w:pPr>
-      <w:bookmarkStart w:id="5" w:name="_Toc59887503"/>
+      <w:bookmarkStart w:id="5" w:name="_Toc60146357"/>
       <w:r>
         <w:t>Récupération de la structure</w:t>
       </w:r>
@@ -2446,8 +2595,13 @@
             <w:tcW w:w="4531" w:type="dxa"/>
           </w:tcPr>
           <w:p>
-            <w:r>
-              <w:t>Unordered_set O(N)</w:t>
+            <w:proofErr w:type="spellStart"/>
+            <w:r>
+              <w:t>Unordered_set</w:t>
+            </w:r>
+            <w:proofErr w:type="spellEnd"/>
+            <w:r>
+              <w:t xml:space="preserve"> O(N)</w:t>
             </w:r>
           </w:p>
         </w:tc>
@@ -2466,14 +2620,22 @@
     </w:p>
     <w:p>
       <w:r>
-        <w:t>Quant à l’unordered_set, son contenu doit encore être trié en O(N*log(N))</w:t>
+        <w:t>Quant à l’</w:t>
+      </w:r>
+      <w:proofErr w:type="spellStart"/>
+      <w:r>
+        <w:t>unordered_set</w:t>
+      </w:r>
+      <w:proofErr w:type="spellEnd"/>
+      <w:r>
+        <w:t>, son contenu doit encore être trié en O(N*log(N))</w:t>
       </w:r>
     </w:p>
     <w:p>
       <w:pPr>
         <w:pStyle w:val="Titre3"/>
       </w:pPr>
-      <w:bookmarkStart w:id="6" w:name="_Toc59887504"/>
+      <w:bookmarkStart w:id="6" w:name="_Toc60146358"/>
       <w:r>
         <w:t>Complexité totale</w:t>
       </w:r>
@@ -2530,11 +2692,19 @@
                 <w:lang w:val="en-US"/>
               </w:rPr>
             </w:pPr>
+            <w:proofErr w:type="spellStart"/>
             <w:r>
               <w:rPr>
                 <w:lang w:val="en-US"/>
               </w:rPr>
-              <w:t>Unordered_set O(N+</w:t>
+              <w:t>Unordered_set</w:t>
+            </w:r>
+            <w:proofErr w:type="spellEnd"/>
+            <w:r>
+              <w:rPr>
+                <w:lang w:val="en-US"/>
+              </w:rPr>
+              <w:t xml:space="preserve"> O(N+</w:t>
             </w:r>
             <w:r>
               <w:rPr>
@@ -2575,8 +2745,16 @@
         <w:rPr>
           <w:lang w:val="fr-FR"/>
         </w:rPr>
-        <w:t>e situation, la structure set est préférable à l’unordered_set</w:t>
-      </w:r>
+        <w:t>e situation, la structure set est préférable à l’</w:t>
+      </w:r>
+      <w:proofErr w:type="spellStart"/>
+      <w:r>
+        <w:rPr>
+          <w:lang w:val="fr-FR"/>
+        </w:rPr>
+        <w:t>unordered_set</w:t>
+      </w:r>
+      <w:proofErr w:type="spellEnd"/>
       <w:r>
         <w:rPr>
           <w:lang w:val="fr-FR"/>
@@ -2594,7 +2772,7 @@
       <w:pPr>
         <w:pStyle w:val="Titre2"/>
       </w:pPr>
-      <w:bookmarkStart w:id="7" w:name="_Toc59887505"/>
+      <w:bookmarkStart w:id="7" w:name="_Toc60146359"/>
       <w:r>
         <w:t xml:space="preserve">Question </w:t>
       </w:r>
@@ -2608,7 +2786,15 @@
         <w:t>L</w:t>
       </w:r>
       <w:r>
-        <w:t>es collisions sont gérées par chainage. Les valeurs qui génèrent la même clé sont stockées dans le même « bucket » (équivalent des listes dans la théorie du cours).</w:t>
+        <w:t>es collisions sont gérées par chainage. Les valeurs qui génèrent la même clé sont stockées dans le même « </w:t>
+      </w:r>
+      <w:proofErr w:type="spellStart"/>
+      <w:r>
+        <w:t>bucket</w:t>
+      </w:r>
+      <w:proofErr w:type="spellEnd"/>
+      <w:r>
+        <w:t> » (équivalent des listes dans la théorie du cours).</w:t>
       </w:r>
     </w:p>
     <w:p>
@@ -2621,13 +2807,55 @@
         <w:rPr>
           <w:lang w:val="fr-FR"/>
         </w:rPr>
-        <w:t xml:space="preserve">Le max_load_factor est </w:t>
-      </w:r>
-      <w:r>
-        <w:rPr>
-          <w:lang w:val="fr-FR"/>
-        </w:rPr>
-        <w:t>le ratio entre le nombre d’élément réellement stocké et le nombre de buckets. Quand le ratio, par défaut à 1, est dépassé, la nombre de buckets et augmenté.</w:t>
+        <w:t xml:space="preserve">Le </w:t>
+      </w:r>
+      <w:proofErr w:type="spellStart"/>
+      <w:r>
+        <w:rPr>
+          <w:lang w:val="fr-FR"/>
+        </w:rPr>
+        <w:t>max_load_factor</w:t>
+      </w:r>
+      <w:proofErr w:type="spellEnd"/>
+      <w:r>
+        <w:rPr>
+          <w:lang w:val="fr-FR"/>
+        </w:rPr>
+        <w:t xml:space="preserve"> est </w:t>
+      </w:r>
+      <w:r>
+        <w:rPr>
+          <w:lang w:val="fr-FR"/>
+        </w:rPr>
+        <w:t xml:space="preserve">le ratio entre le nombre d’élément réellement stocké et le nombre de </w:t>
+      </w:r>
+      <w:proofErr w:type="spellStart"/>
+      <w:r>
+        <w:rPr>
+          <w:lang w:val="fr-FR"/>
+        </w:rPr>
+        <w:t>buckets</w:t>
+      </w:r>
+      <w:proofErr w:type="spellEnd"/>
+      <w:r>
+        <w:rPr>
+          <w:lang w:val="fr-FR"/>
+        </w:rPr>
+        <w:t xml:space="preserve">. Quand le ratio, par défaut à 1, est dépassé, la nombre de </w:t>
+      </w:r>
+      <w:proofErr w:type="spellStart"/>
+      <w:r>
+        <w:rPr>
+          <w:lang w:val="fr-FR"/>
+        </w:rPr>
+        <w:t>buckets</w:t>
+      </w:r>
+      <w:proofErr w:type="spellEnd"/>
+      <w:r>
+        <w:rPr>
+          <w:lang w:val="fr-FR"/>
+        </w:rPr>
+        <w:t xml:space="preserve"> et augmenté.</w:t>
       </w:r>
     </w:p>
     <w:p>
@@ -2637,7 +2865,7 @@
           <w:lang w:val="fr-FR"/>
         </w:rPr>
       </w:pPr>
-      <w:bookmarkStart w:id="8" w:name="_Toc59887506"/>
+      <w:bookmarkStart w:id="8" w:name="_Toc60146360"/>
       <w:r>
         <w:lastRenderedPageBreak/>
         <w:t>Question</w:t>
@@ -2682,7 +2910,7 @@
           <w:lang w:val="fr-FR"/>
         </w:rPr>
       </w:pPr>
-      <w:bookmarkStart w:id="9" w:name="_Toc59887507"/>
+      <w:bookmarkStart w:id="9" w:name="_Toc60146361"/>
       <w:r>
         <w:t>Question</w:t>
       </w:r>
@@ -2741,7 +2969,21 @@
         <w:rPr>
           <w:lang w:val="fr-FR"/>
         </w:rPr>
-        <w:t xml:space="preserve">Dans le fichier Person.h nous proposons notre amélioration de la fonction de hash pour un objet Person. Conformément à la recette c++, la clé est une constante non nulle à laquelle nous additionnons le hash de chaque attribut de l’objet multiplié par 31. De cette façon, la hachage classique C++ est implémenté </w:t>
+        <w:t xml:space="preserve">Dans le fichier </w:t>
+      </w:r>
+      <w:proofErr w:type="spellStart"/>
+      <w:r>
+        <w:rPr>
+          <w:lang w:val="fr-FR"/>
+        </w:rPr>
+        <w:t>Person.h</w:t>
+      </w:r>
+      <w:proofErr w:type="spellEnd"/>
+      <w:r>
+        <w:rPr>
+          <w:lang w:val="fr-FR"/>
+        </w:rPr>
+        <w:t xml:space="preserve"> nous proposons notre amélioration de la fonction de hash pour un objet Person. Conformément à la recette c++, la clé est une constante non nulle à laquelle nous additionnons le hash de chaque attribut de l’objet multiplié par 31. De cette façon, la hachage classique C++ est implémenté </w:t>
       </w:r>
       <w:r>
         <w:rPr>
@@ -2776,7 +3018,7 @@
           <w:lang w:val="fr-FR"/>
         </w:rPr>
       </w:pPr>
-      <w:bookmarkStart w:id="10" w:name="_Toc59887508"/>
+      <w:bookmarkStart w:id="10" w:name="_Toc60146362"/>
       <w:r>
         <w:rPr>
           <w:lang w:val="fr-FR"/>
@@ -2790,7 +3032,7 @@
       <w:pPr>
         <w:pStyle w:val="Titre2"/>
       </w:pPr>
-      <w:bookmarkStart w:id="11" w:name="_Toc59887509"/>
+      <w:bookmarkStart w:id="11" w:name="_Toc60146363"/>
       <w:r>
         <w:t>Fichiers principaux</w:t>
       </w:r>
@@ -2833,6 +3075,7 @@
                 <w:bCs/>
               </w:rPr>
             </w:pPr>
+            <w:proofErr w:type="spellStart"/>
             <w:r>
               <w:rPr>
                 <w:b/>
@@ -2847,6 +3090,7 @@
               </w:rPr>
               <w:t>.h</w:t>
             </w:r>
+            <w:proofErr w:type="spellEnd"/>
           </w:p>
         </w:tc>
         <w:tc>
@@ -2875,13 +3119,31 @@
                 <w:bCs/>
               </w:rPr>
             </w:pPr>
+            <w:proofErr w:type="spellStart"/>
             <w:r>
               <w:rPr>
                 <w:b/>
                 <w:bCs/>
               </w:rPr>
-              <w:t>TSTreeWords.h/.cpp</w:t>
-            </w:r>
+              <w:t>TSTreeWords.h</w:t>
+            </w:r>
+            <w:proofErr w:type="spellEnd"/>
+            <w:r>
+              <w:rPr>
+                <w:b/>
+                <w:bCs/>
+              </w:rPr>
+              <w:t>/.</w:t>
+            </w:r>
+            <w:proofErr w:type="spellStart"/>
+            <w:r>
+              <w:rPr>
+                <w:b/>
+                <w:bCs/>
+              </w:rPr>
+              <w:t>cpp</w:t>
+            </w:r>
+            <w:proofErr w:type="spellEnd"/>
           </w:p>
         </w:tc>
         <w:tc>
@@ -2890,10 +3152,7 @@
           </w:tcPr>
           <w:p>
             <w:r>
-              <w:t xml:space="preserve">Classe implémentant </w:t>
-            </w:r>
-            <w:r>
-              <w:t>un arbre ternaire de recherche équilibré.</w:t>
+              <w:t>Classe implémentant un arbre ternaire de recherche équilibré.</w:t>
             </w:r>
           </w:p>
         </w:tc>
@@ -2913,6 +3172,7 @@
                 <w:bCs/>
               </w:rPr>
             </w:pPr>
+            <w:proofErr w:type="spellStart"/>
             <w:r>
               <w:rPr>
                 <w:b/>
@@ -2920,6 +3180,7 @@
               </w:rPr>
               <w:t>AdaptaterCorrector.h</w:t>
             </w:r>
+            <w:proofErr w:type="spellEnd"/>
           </w:p>
         </w:tc>
         <w:tc>
@@ -2928,14 +3189,16 @@
           </w:tcPr>
           <w:p>
             <w:r>
-              <w:t xml:space="preserve">Classe </w:t>
-            </w:r>
-            <w:r>
-              <w:t>permettant d’interfacer une structure STL avec Corrector</w:t>
+              <w:t xml:space="preserve">Classe permettant d’interfacer une structure STL avec </w:t>
+            </w:r>
+            <w:proofErr w:type="spellStart"/>
+            <w:r>
+              <w:t>Corrector</w:t>
             </w:r>
             <w:r>
               <w:t>.h</w:t>
             </w:r>
+            <w:proofErr w:type="spellEnd"/>
             <w:r>
               <w:t>.</w:t>
             </w:r>
@@ -2951,7 +3214,7 @@
           <w:lang w:val="fr-FR"/>
         </w:rPr>
       </w:pPr>
-      <w:bookmarkStart w:id="12" w:name="_Toc59887510"/>
+      <w:bookmarkStart w:id="12" w:name="_Toc60146364"/>
       <w:r>
         <w:rPr>
           <w:lang w:val="fr-FR"/>
@@ -2979,14 +3242,26 @@
           <w:lang w:val="fr-FR"/>
         </w:rPr>
       </w:pPr>
+      <w:proofErr w:type="spellStart"/>
+      <w:proofErr w:type="gramStart"/>
       <w:r>
         <w:rPr>
           <w:b/>
           <w:bCs/>
           <w:lang w:val="fr-FR"/>
         </w:rPr>
-        <w:t>unordered_set</w:t>
-      </w:r>
+        <w:t>unordered</w:t>
+      </w:r>
+      <w:proofErr w:type="gramEnd"/>
+      <w:r>
+        <w:rPr>
+          <w:b/>
+          <w:bCs/>
+          <w:lang w:val="fr-FR"/>
+        </w:rPr>
+        <w:t>_set</w:t>
+      </w:r>
+      <w:proofErr w:type="spellEnd"/>
       <w:r>
         <w:rPr>
           <w:lang w:val="fr-FR"/>
@@ -3009,7 +3284,21 @@
         <w:rPr>
           <w:lang w:val="fr-FR"/>
         </w:rPr>
-        <w:t>e à la situation, elle permet une insertion et récupération de ses éléments en O(1), idéal pour un dictionnaire. Elle permettra de définir l’idéal à atteindre.</w:t>
+        <w:t xml:space="preserve">e à la situation, elle permet une insertion et récupération de ses éléments en </w:t>
+      </w:r>
+      <w:proofErr w:type="gramStart"/>
+      <w:r>
+        <w:rPr>
+          <w:lang w:val="fr-FR"/>
+        </w:rPr>
+        <w:t>O(</w:t>
+      </w:r>
+      <w:proofErr w:type="gramEnd"/>
+      <w:r>
+        <w:rPr>
+          <w:lang w:val="fr-FR"/>
+        </w:rPr>
+        <w:t>1), idéal pour un dictionnaire. Elle permettra de définir l’idéal à atteindre.</w:t>
       </w:r>
     </w:p>
     <w:p>
@@ -3018,6 +3307,7 @@
           <w:lang w:val="fr-FR"/>
         </w:rPr>
       </w:pPr>
+      <w:proofErr w:type="gramStart"/>
       <w:r>
         <w:rPr>
           <w:b/>
@@ -3034,6 +3324,7 @@
         </w:rPr>
         <w:t>et</w:t>
       </w:r>
+      <w:proofErr w:type="gramEnd"/>
       <w:r>
         <w:rPr>
           <w:b/>
@@ -3046,7 +3337,21 @@
         <w:rPr>
           <w:lang w:val="fr-FR"/>
         </w:rPr>
-        <w:t>Cette structure permet de tester une approche dichotomique. Ses performances en O(logN) en récupération permettront de poser le seuil à ne pas dépasser tout en étant raisonnable.</w:t>
+        <w:t>Cette structure permet de tester une approche dichotomique. Ses performances en O(</w:t>
+      </w:r>
+      <w:proofErr w:type="spellStart"/>
+      <w:r>
+        <w:rPr>
+          <w:lang w:val="fr-FR"/>
+        </w:rPr>
+        <w:t>logN</w:t>
+      </w:r>
+      <w:proofErr w:type="spellEnd"/>
+      <w:r>
+        <w:rPr>
+          <w:lang w:val="fr-FR"/>
+        </w:rPr>
+        <w:t>) en récupération permettront de poser le seuil à ne pas dépasser tout en étant raisonnable.</w:t>
       </w:r>
     </w:p>
     <w:p>
@@ -3056,7 +3361,7 @@
           <w:lang w:val="fr-FR"/>
         </w:rPr>
       </w:pPr>
-      <w:bookmarkStart w:id="13" w:name="_Toc59887511"/>
+      <w:bookmarkStart w:id="13" w:name="_Toc60146365"/>
       <w:r>
         <w:rPr>
           <w:lang w:val="fr-FR"/>
@@ -3190,7 +3495,7 @@
           <w:lang w:val="fr-FR"/>
         </w:rPr>
       </w:pPr>
-      <w:bookmarkStart w:id="14" w:name="_Toc59887512"/>
+      <w:bookmarkStart w:id="14" w:name="_Toc60146366"/>
       <w:r>
         <w:rPr>
           <w:lang w:val="fr-FR"/>
@@ -3241,13 +3546,55 @@
         <w:rPr>
           <w:lang w:val="fr-FR"/>
         </w:rPr>
-        <w:t>Pour cette analyse, nous exclurons les fichiers simple et lates. Ces deux fichiers sont corrigés entre 0 et 4 ms avec une différence de 1 ms entre les structures. Pour pouvoir les analyser correctement, il aurait fallu travailler avec des microsecondes</w:t>
-      </w:r>
-      <w:r>
-        <w:rPr>
-          <w:lang w:val="fr-FR"/>
-        </w:rPr>
-        <w:t xml:space="preserve">. Les tendances seraient alors semblables à celles que nous allons observer avec wikipedia et sh. </w:t>
+        <w:t xml:space="preserve">Pour cette analyse, nous exclurons </w:t>
+      </w:r>
+      <w:proofErr w:type="gramStart"/>
+      <w:r>
+        <w:rPr>
+          <w:lang w:val="fr-FR"/>
+        </w:rPr>
+        <w:t>les fichiers simple</w:t>
+      </w:r>
+      <w:proofErr w:type="gramEnd"/>
+      <w:r>
+        <w:rPr>
+          <w:lang w:val="fr-FR"/>
+        </w:rPr>
+        <w:t xml:space="preserve"> et </w:t>
+      </w:r>
+      <w:proofErr w:type="spellStart"/>
+      <w:r>
+        <w:rPr>
+          <w:lang w:val="fr-FR"/>
+        </w:rPr>
+        <w:t>lates</w:t>
+      </w:r>
+      <w:proofErr w:type="spellEnd"/>
+      <w:r>
+        <w:rPr>
+          <w:lang w:val="fr-FR"/>
+        </w:rPr>
+        <w:t>. Ces deux fichiers sont corrigés entre 0 et 4 ms avec une différence de 1 ms entre les structures. Pour pouvoir les analyser correctement, il aurait fallu travailler avec des microsecondes</w:t>
+      </w:r>
+      <w:r>
+        <w:rPr>
+          <w:lang w:val="fr-FR"/>
+        </w:rPr>
+        <w:t xml:space="preserve">. Les tendances seraient alors semblables à celles que nous allons observer avec </w:t>
+      </w:r>
+      <w:proofErr w:type="spellStart"/>
+      <w:r>
+        <w:rPr>
+          <w:lang w:val="fr-FR"/>
+        </w:rPr>
+        <w:t>wikipedia</w:t>
+      </w:r>
+      <w:proofErr w:type="spellEnd"/>
+      <w:r>
+        <w:rPr>
+          <w:lang w:val="fr-FR"/>
+        </w:rPr>
+        <w:t xml:space="preserve"> et sh. </w:t>
       </w:r>
     </w:p>
     <w:p>
@@ -3266,7 +3613,21 @@
         <w:rPr>
           <w:lang w:val="fr-FR"/>
         </w:rPr>
-        <w:t xml:space="preserve"> de la fonction « contains » suivantes</w:t>
+        <w:t xml:space="preserve"> de la fonction « </w:t>
+      </w:r>
+      <w:proofErr w:type="spellStart"/>
+      <w:r>
+        <w:rPr>
+          <w:lang w:val="fr-FR"/>
+        </w:rPr>
+        <w:t>contains</w:t>
+      </w:r>
+      <w:proofErr w:type="spellEnd"/>
+      <w:r>
+        <w:rPr>
+          <w:lang w:val="fr-FR"/>
+        </w:rPr>
+        <w:t> » suivantes</w:t>
       </w:r>
       <w:r>
         <w:rPr>
@@ -3344,12 +3705,14 @@
                 <w:lang w:val="fr-FR"/>
               </w:rPr>
             </w:pPr>
+            <w:proofErr w:type="gramStart"/>
             <w:r>
               <w:rPr>
                 <w:lang w:val="fr-FR"/>
               </w:rPr>
               <w:t>set</w:t>
             </w:r>
+            <w:proofErr w:type="gramEnd"/>
           </w:p>
         </w:tc>
         <w:tc>
@@ -3364,12 +3727,22 @@
                 <w:lang w:val="fr-FR"/>
               </w:rPr>
             </w:pPr>
+            <w:proofErr w:type="spellStart"/>
+            <w:proofErr w:type="gramStart"/>
             <w:r>
               <w:rPr>
                 <w:lang w:val="fr-FR"/>
               </w:rPr>
-              <w:t>unordered_set</w:t>
-            </w:r>
+              <w:t>unordered</w:t>
+            </w:r>
+            <w:proofErr w:type="gramEnd"/>
+            <w:r>
+              <w:rPr>
+                <w:lang w:val="fr-FR"/>
+              </w:rPr>
+              <w:t>_set</w:t>
+            </w:r>
+            <w:proofErr w:type="spellEnd"/>
           </w:p>
         </w:tc>
         <w:tc>
@@ -3384,11 +3757,33 @@
                 <w:lang w:val="fr-FR"/>
               </w:rPr>
             </w:pPr>
+            <w:proofErr w:type="spellStart"/>
             <w:r>
               <w:rPr>
                 <w:lang w:val="fr-FR"/>
               </w:rPr>
-              <w:t>Ternary search trie</w:t>
+              <w:t>Ternary</w:t>
+            </w:r>
+            <w:proofErr w:type="spellEnd"/>
+            <w:r>
+              <w:rPr>
+                <w:lang w:val="fr-FR"/>
+              </w:rPr>
+              <w:t xml:space="preserve"> </w:t>
+            </w:r>
+            <w:proofErr w:type="spellStart"/>
+            <w:r>
+              <w:rPr>
+                <w:lang w:val="fr-FR"/>
+              </w:rPr>
+              <w:t>search</w:t>
+            </w:r>
+            <w:proofErr w:type="spellEnd"/>
+            <w:r>
+              <w:rPr>
+                <w:lang w:val="fr-FR"/>
+              </w:rPr>
+              <w:t xml:space="preserve"> trie</w:t>
             </w:r>
           </w:p>
         </w:tc>
@@ -3411,13 +3806,23 @@
                 <w:lang w:val="fr-FR"/>
               </w:rPr>
             </w:pPr>
+            <w:proofErr w:type="gramStart"/>
             <w:r>
               <w:rPr>
                 <w:b w:val="0"/>
                 <w:bCs w:val="0"/>
                 <w:lang w:val="fr-FR"/>
               </w:rPr>
-              <w:t>O(1)</w:t>
+              <w:t>O(</w:t>
+            </w:r>
+            <w:proofErr w:type="gramEnd"/>
+            <w:r>
+              <w:rPr>
+                <w:b w:val="0"/>
+                <w:bCs w:val="0"/>
+                <w:lang w:val="fr-FR"/>
+              </w:rPr>
+              <w:t>1)</w:t>
             </w:r>
           </w:p>
         </w:tc>
@@ -3433,11 +3838,19 @@
                 <w:lang w:val="fr-FR"/>
               </w:rPr>
             </w:pPr>
+            <w:proofErr w:type="gramStart"/>
             <w:r>
               <w:rPr>
                 <w:lang w:val="fr-FR"/>
               </w:rPr>
-              <w:t>O(1)</w:t>
+              <w:t>O(</w:t>
+            </w:r>
+            <w:proofErr w:type="gramEnd"/>
+            <w:r>
+              <w:rPr>
+                <w:lang w:val="fr-FR"/>
+              </w:rPr>
+              <w:t>1)</w:t>
             </w:r>
           </w:p>
         </w:tc>
@@ -3457,7 +3870,14 @@
               <w:rPr>
                 <w:lang w:val="fr-FR"/>
               </w:rPr>
-              <w:t>O(log</w:t>
+              <w:t>O(</w:t>
+            </w:r>
+            <w:proofErr w:type="spellStart"/>
+            <w:r>
+              <w:rPr>
+                <w:lang w:val="fr-FR"/>
+              </w:rPr>
+              <w:t>log</w:t>
             </w:r>
             <w:r>
               <w:rPr>
@@ -3470,7 +3890,14 @@
               <w:rPr>
                 <w:lang w:val="fr-FR"/>
               </w:rPr>
-              <w:t>N)</w:t>
+              <w:t>N</w:t>
+            </w:r>
+            <w:proofErr w:type="spellEnd"/>
+            <w:r>
+              <w:rPr>
+                <w:lang w:val="fr-FR"/>
+              </w:rPr>
+              <w:t>)</w:t>
             </w:r>
           </w:p>
         </w:tc>
@@ -3486,11 +3913,19 @@
                 <w:lang w:val="fr-FR"/>
               </w:rPr>
             </w:pPr>
+            <w:proofErr w:type="gramStart"/>
             <w:r>
               <w:rPr>
                 <w:lang w:val="fr-FR"/>
               </w:rPr>
-              <w:t>O(1)</w:t>
+              <w:t>O(</w:t>
+            </w:r>
+            <w:proofErr w:type="gramEnd"/>
+            <w:r>
+              <w:rPr>
+                <w:lang w:val="fr-FR"/>
+              </w:rPr>
+              <w:t>1)</w:t>
             </w:r>
           </w:p>
         </w:tc>
@@ -3586,13 +4021,41 @@
         <w:rPr>
           <w:lang w:val="fr-FR"/>
         </w:rPr>
-        <w:t xml:space="preserve">Comme attendu, la structure la moins rapide est le std ::set </w:t>
-      </w:r>
-      <w:r>
-        <w:rPr>
-          <w:lang w:val="fr-FR"/>
-        </w:rPr>
-        <w:t>avec un accès aux données en O(logN)</w:t>
+        <w:t xml:space="preserve">Comme attendu, la structure la moins rapide est le </w:t>
+      </w:r>
+      <w:proofErr w:type="gramStart"/>
+      <w:r>
+        <w:rPr>
+          <w:lang w:val="fr-FR"/>
+        </w:rPr>
+        <w:t>std ::</w:t>
+      </w:r>
+      <w:proofErr w:type="gramEnd"/>
+      <w:r>
+        <w:rPr>
+          <w:lang w:val="fr-FR"/>
+        </w:rPr>
+        <w:t xml:space="preserve">set </w:t>
+      </w:r>
+      <w:r>
+        <w:rPr>
+          <w:lang w:val="fr-FR"/>
+        </w:rPr>
+        <w:t>avec un accès aux données en O(</w:t>
+      </w:r>
+      <w:proofErr w:type="spellStart"/>
+      <w:r>
+        <w:rPr>
+          <w:lang w:val="fr-FR"/>
+        </w:rPr>
+        <w:t>logN</w:t>
+      </w:r>
+      <w:proofErr w:type="spellEnd"/>
+      <w:r>
+        <w:rPr>
+          <w:lang w:val="fr-FR"/>
+        </w:rPr>
+        <w:t>)</w:t>
       </w:r>
       <w:r>
         <w:rPr>
@@ -3611,7 +4074,35 @@
         <w:rPr>
           <w:lang w:val="fr-FR"/>
         </w:rPr>
-        <w:t>Nous pouvons ensuite remarquer que les quatre autres structures se valent. On comprend facilement que nos tables de hachages soient en compétition avec le unordered_set de la STL car toutes ont la même complexité en O(1).</w:t>
+        <w:t xml:space="preserve">Nous pouvons ensuite remarquer que les quatre autres structures se valent. On comprend facilement que nos tables de hachages soient en compétition avec le </w:t>
+      </w:r>
+      <w:proofErr w:type="spellStart"/>
+      <w:r>
+        <w:rPr>
+          <w:lang w:val="fr-FR"/>
+        </w:rPr>
+        <w:t>unordered_set</w:t>
+      </w:r>
+      <w:proofErr w:type="spellEnd"/>
+      <w:r>
+        <w:rPr>
+          <w:lang w:val="fr-FR"/>
+        </w:rPr>
+        <w:t xml:space="preserve"> de la STL car toutes ont la même complexité en </w:t>
+      </w:r>
+      <w:proofErr w:type="gramStart"/>
+      <w:r>
+        <w:rPr>
+          <w:lang w:val="fr-FR"/>
+        </w:rPr>
+        <w:t>O(</w:t>
+      </w:r>
+      <w:proofErr w:type="gramEnd"/>
+      <w:r>
+        <w:rPr>
+          <w:lang w:val="fr-FR"/>
+        </w:rPr>
+        <w:t>1).</w:t>
       </w:r>
     </w:p>
     <w:p>
@@ -3626,21 +4117,67 @@
           <w:bCs/>
           <w:lang w:val="fr-FR"/>
         </w:rPr>
-        <w:t>Mais pourquoi le TST n’est-il pas avec std ::set ?</w:t>
-      </w:r>
+        <w:t xml:space="preserve">Mais pourquoi le TST n’est-il pas avec </w:t>
+      </w:r>
+      <w:proofErr w:type="gramStart"/>
       <w:r>
         <w:rPr>
           <w:b/>
           <w:bCs/>
           <w:lang w:val="fr-FR"/>
         </w:rPr>
+        <w:t>std ::</w:t>
+      </w:r>
+      <w:proofErr w:type="gramEnd"/>
+      <w:r>
+        <w:rPr>
+          <w:b/>
+          <w:bCs/>
+          <w:lang w:val="fr-FR"/>
+        </w:rPr>
+        <w:t>set ?</w:t>
+      </w:r>
+      <w:r>
+        <w:rPr>
+          <w:b/>
+          <w:bCs/>
+          <w:lang w:val="fr-FR"/>
+        </w:rPr>
         <w:br/>
       </w:r>
       <w:r>
         <w:rPr>
           <w:lang w:val="fr-FR"/>
         </w:rPr>
-        <w:t>Le ternary search trie est un arbre</w:t>
+        <w:t xml:space="preserve">Le </w:t>
+      </w:r>
+      <w:proofErr w:type="spellStart"/>
+      <w:r>
+        <w:rPr>
+          <w:lang w:val="fr-FR"/>
+        </w:rPr>
+        <w:t>ternary</w:t>
+      </w:r>
+      <w:proofErr w:type="spellEnd"/>
+      <w:r>
+        <w:rPr>
+          <w:lang w:val="fr-FR"/>
+        </w:rPr>
+        <w:t xml:space="preserve"> </w:t>
+      </w:r>
+      <w:proofErr w:type="spellStart"/>
+      <w:r>
+        <w:rPr>
+          <w:lang w:val="fr-FR"/>
+        </w:rPr>
+        <w:t>search</w:t>
+      </w:r>
+      <w:proofErr w:type="spellEnd"/>
+      <w:r>
+        <w:rPr>
+          <w:lang w:val="fr-FR"/>
+        </w:rPr>
+        <w:t xml:space="preserve"> trie est un arbre</w:t>
       </w:r>
       <w:r>
         <w:rPr>
@@ -3712,7 +4249,21 @@
         <w:rPr>
           <w:lang w:val="fr-FR"/>
         </w:rPr>
-        <w:t>Toutes deux sont semblables à l’unordered_set et au TST. Etonnamment, notre implémentation de la table de hachage par sondage semble sensiblement plus rapide tandis que celle par chaînage plus lente que son égal de la STL</w:t>
+        <w:t>Toutes deux sont semblables à l’</w:t>
+      </w:r>
+      <w:proofErr w:type="spellStart"/>
+      <w:r>
+        <w:rPr>
+          <w:lang w:val="fr-FR"/>
+        </w:rPr>
+        <w:t>unordered_set</w:t>
+      </w:r>
+      <w:proofErr w:type="spellEnd"/>
+      <w:r>
+        <w:rPr>
+          <w:lang w:val="fr-FR"/>
+        </w:rPr>
+        <w:t xml:space="preserve"> et au TST. Etonnamment, notre implémentation de la table de hachage par sondage semble sensiblement plus rapide tandis que celle par chaînage plus lente que son égal de la STL</w:t>
       </w:r>
       <w:r>
         <w:rPr>
@@ -3752,19 +4303,30 @@
         <w:rPr>
           <w:lang w:val="fr-FR"/>
         </w:rPr>
-        <w:t xml:space="preserve"> Toutefois, nous pensons que la table par sondage est plus rapide car elle demande de parcourir de moins gros ensemble d’éléments pour trouver une appartenance. Concernant les performances entre table de hachage par chaînage et unordered_set, nous spéculons sur le fait que la STL effectue des optimisations que nous ne faisons pas car nous n’en avons pas connaissance. Malgré tout, les performances restent respectables et compétitives.</w:t>
+        <w:t xml:space="preserve"> Toutefois, nous pensons que la table par sondage est plus rapide car elle demande de parcourir de moins gros ensemble d’éléments pour trouver une appartenance. Concernant les performances entre table de hachage par chaînage et </w:t>
+      </w:r>
+      <w:proofErr w:type="spellStart"/>
+      <w:r>
+        <w:rPr>
+          <w:lang w:val="fr-FR"/>
+        </w:rPr>
+        <w:t>unordered_set</w:t>
+      </w:r>
+      <w:proofErr w:type="spellEnd"/>
+      <w:r>
+        <w:rPr>
+          <w:lang w:val="fr-FR"/>
+        </w:rPr>
+        <w:t>, nous spéculons sur le fait que la STL effectue des optimisations que nous ne faisons pas car nous n’en avons pas connaissance. Malgré tout, les performances restent respectables et compétitives.</w:t>
       </w:r>
     </w:p>
     <w:p>
       <w:pPr>
         <w:pStyle w:val="Titre2"/>
       </w:pPr>
-      <w:bookmarkStart w:id="15" w:name="_Toc59887513"/>
-      <w:r>
-        <w:t xml:space="preserve">Question </w:t>
-      </w:r>
-      <w:r>
-        <w:t>2.1</w:t>
+      <w:bookmarkStart w:id="15" w:name="_Toc60146367"/>
+      <w:r>
+        <w:t>Question 2.1</w:t>
       </w:r>
       <w:bookmarkEnd w:id="15"/>
     </w:p>
@@ -3851,7 +4413,35 @@
         <w:rPr>
           <w:lang w:val="fr-FR"/>
         </w:rPr>
-        <w:t>, par exemple « near-neighbor searching ».</w:t>
+        <w:t>, par exemple « </w:t>
+      </w:r>
+      <w:proofErr w:type="spellStart"/>
+      <w:r>
+        <w:rPr>
+          <w:lang w:val="fr-FR"/>
+        </w:rPr>
+        <w:t>near-neighbor</w:t>
+      </w:r>
+      <w:proofErr w:type="spellEnd"/>
+      <w:r>
+        <w:rPr>
+          <w:lang w:val="fr-FR"/>
+        </w:rPr>
+        <w:t xml:space="preserve"> </w:t>
+      </w:r>
+      <w:proofErr w:type="spellStart"/>
+      <w:r>
+        <w:rPr>
+          <w:lang w:val="fr-FR"/>
+        </w:rPr>
+        <w:t>searching</w:t>
+      </w:r>
+      <w:proofErr w:type="spellEnd"/>
+      <w:r>
+        <w:rPr>
+          <w:lang w:val="fr-FR"/>
+        </w:rPr>
+        <w:t> ».</w:t>
       </w:r>
     </w:p>
     <w:p>
@@ -3882,19 +4472,30 @@
         <w:rPr>
           <w:lang w:val="fr-FR"/>
         </w:rPr>
-        <w:t>Efficace pour des types décomposable comme des nombres ou des chaînes de caractères, mais plus difficile à mettre en place avec des objets complexes.</w:t>
+        <w:t xml:space="preserve">Efficace pour </w:t>
+      </w:r>
+      <w:proofErr w:type="gramStart"/>
+      <w:r>
+        <w:rPr>
+          <w:lang w:val="fr-FR"/>
+        </w:rPr>
+        <w:t>des types décomposable</w:t>
+      </w:r>
+      <w:proofErr w:type="gramEnd"/>
+      <w:r>
+        <w:rPr>
+          <w:lang w:val="fr-FR"/>
+        </w:rPr>
+        <w:t xml:space="preserve"> comme des nombres ou des chaînes de caractères, mais plus difficile à mettre en place avec des objets complexes.</w:t>
       </w:r>
     </w:p>
     <w:p>
       <w:pPr>
         <w:pStyle w:val="Titre2"/>
       </w:pPr>
-      <w:bookmarkStart w:id="16" w:name="_Toc59887514"/>
-      <w:r>
-        <w:t xml:space="preserve">Question </w:t>
-      </w:r>
-      <w:r>
-        <w:t>2.2</w:t>
+      <w:bookmarkStart w:id="16" w:name="_Toc60146368"/>
+      <w:r>
+        <w:t>Question 2.2</w:t>
       </w:r>
       <w:bookmarkEnd w:id="16"/>
     </w:p>
@@ -3946,12 +4547,9 @@
       <w:pPr>
         <w:pStyle w:val="Titre2"/>
       </w:pPr>
-      <w:bookmarkStart w:id="17" w:name="_Toc59887515"/>
-      <w:r>
-        <w:t xml:space="preserve">Question </w:t>
-      </w:r>
-      <w:r>
-        <w:t>2.3</w:t>
+      <w:bookmarkStart w:id="17" w:name="_Toc60146369"/>
+      <w:r>
+        <w:t>Question 2.3</w:t>
       </w:r>
       <w:bookmarkEnd w:id="17"/>
     </w:p>
@@ -3984,7 +4582,21 @@
         <w:rPr>
           <w:lang w:val="fr-FR"/>
         </w:rPr>
-        <w:t xml:space="preserve">En cas d’obligation, la meilleure méthode est d’employer un tableau trié pour entreprendre des recherche dichotomiques. </w:t>
+        <w:t xml:space="preserve">En cas d’obligation, la meilleure méthode est d’employer un tableau trié pour entreprendre </w:t>
+      </w:r>
+      <w:proofErr w:type="gramStart"/>
+      <w:r>
+        <w:rPr>
+          <w:lang w:val="fr-FR"/>
+        </w:rPr>
+        <w:t>des recherche dichotomiques</w:t>
+      </w:r>
+      <w:proofErr w:type="gramEnd"/>
+      <w:r>
+        <w:rPr>
+          <w:lang w:val="fr-FR"/>
+        </w:rPr>
+        <w:t xml:space="preserve">. </w:t>
       </w:r>
     </w:p>
     <w:p>
@@ -4016,7 +4628,14 @@
         <w:rPr>
           <w:lang w:val="fr-FR"/>
         </w:rPr>
-        <w:t>. Mais les futures corrections en O(M*log</w:t>
+        <w:t>. Mais les futures corrections en O(M*</w:t>
+      </w:r>
+      <w:proofErr w:type="spellStart"/>
+      <w:r>
+        <w:rPr>
+          <w:lang w:val="fr-FR"/>
+        </w:rPr>
+        <w:t>log</w:t>
       </w:r>
       <w:r>
         <w:rPr>
@@ -4029,7 +4648,14 @@
         <w:rPr>
           <w:lang w:val="fr-FR"/>
         </w:rPr>
-        <w:t>N).</w:t>
+        <w:t>N</w:t>
+      </w:r>
+      <w:proofErr w:type="spellEnd"/>
+      <w:r>
+        <w:rPr>
+          <w:lang w:val="fr-FR"/>
+        </w:rPr>
+        <w:t>).</w:t>
       </w:r>
     </w:p>
     <w:p>
@@ -4052,6 +4678,7 @@
           <w:lang w:val="fr-FR"/>
         </w:rPr>
       </w:pPr>
+      <w:bookmarkStart w:id="18" w:name="_Toc60146370"/>
       <w:r>
         <w:rPr>
           <w:lang w:val="fr-FR"/>
@@ -4059,6 +4686,7 @@
         <w:lastRenderedPageBreak/>
         <w:t>Conclusion</w:t>
       </w:r>
+      <w:bookmarkEnd w:id="18"/>
     </w:p>
     <w:p>
       <w:pPr>
@@ -4070,7 +4698,21 @@
         <w:rPr>
           <w:lang w:val="fr-FR"/>
         </w:rPr>
-        <w:t>Au terme de ce projet, nous avons réussi à mettre en place des structures de différents types qui n’ont pas à rougir devant les performances de la STL. Nous avons approfondi nos connaissances relatives aux hachages, aux tables de hachages ainsi que le arbres ternaires de recherche.</w:t>
+        <w:t xml:space="preserve">Au terme de ce projet, nous avons réussi à mettre en place des structures de différents types qui n’ont pas à rougir devant les performances de la STL. Nous avons approfondi nos connaissances relatives aux hachages, aux tables de hachages ainsi que </w:t>
+      </w:r>
+      <w:proofErr w:type="gramStart"/>
+      <w:r>
+        <w:rPr>
+          <w:lang w:val="fr-FR"/>
+        </w:rPr>
+        <w:t>le arbres ternaires</w:t>
+      </w:r>
+      <w:proofErr w:type="gramEnd"/>
+      <w:r>
+        <w:rPr>
+          <w:lang w:val="fr-FR"/>
+        </w:rPr>
+        <w:t xml:space="preserve"> de recherche.</w:t>
       </w:r>
     </w:p>
     <w:p>
@@ -4134,14 +4776,27 @@
         <w:lang w:val="en-US"/>
       </w:rPr>
     </w:pPr>
-    <w:fldSimple w:instr=" DATE   \* MERGEFORMAT ">
-      <w:r>
-        <w:rPr>
-          <w:noProof/>
-        </w:rPr>
-        <w:t>26.12.2020</w:t>
-      </w:r>
-    </w:fldSimple>
+    <w:r>
+      <w:fldChar w:fldCharType="begin"/>
+    </w:r>
+    <w:r>
+      <w:instrText xml:space="preserve"> DATE   \* MERGEFORMAT </w:instrText>
+    </w:r>
+    <w:r>
+      <w:fldChar w:fldCharType="separate"/>
+    </w:r>
+    <w:r>
+      <w:rPr>
+        <w:noProof/>
+      </w:rPr>
+      <w:t>29.12.2020</w:t>
+    </w:r>
+    <w:r>
+      <w:rPr>
+        <w:noProof/>
+      </w:rPr>
+      <w:fldChar w:fldCharType="end"/>
+    </w:r>
     <w:r>
       <w:ptab w:relativeTo="margin" w:alignment="center" w:leader="none"/>
     </w:r>
@@ -4186,11 +4841,19 @@
       </w:sdtPr>
       <w:sdtEndPr/>
       <w:sdtContent>
+        <w:proofErr w:type="spellStart"/>
         <w:r>
           <w:rPr>
             <w:lang w:val="en-US"/>
           </w:rPr>
-          <w:t>Berney Alec, Forestier Quentin, Herzig Melvyn</w:t>
+          <w:t>Berney</w:t>
+        </w:r>
+        <w:proofErr w:type="spellEnd"/>
+        <w:r>
+          <w:rPr>
+            <w:lang w:val="en-US"/>
+          </w:rPr>
+          <w:t xml:space="preserve"> Alec, Forestier Quentin, Herzig Melvyn</w:t>
         </w:r>
       </w:sdtContent>
     </w:sdt>
@@ -7751,7 +8414,7 @@
     <w:charset w:val="00"/>
     <w:family w:val="swiss"/>
     <w:pitch w:val="variable"/>
-    <w:sig w:usb0="E00002FF" w:usb1="4000ACFF" w:usb2="00000001" w:usb3="00000000" w:csb0="0000019F" w:csb1="00000000"/>
+    <w:sig w:usb0="E4002EFF" w:usb1="C000247B" w:usb2="00000009" w:usb3="00000000" w:csb0="000001FF" w:csb1="00000000"/>
   </w:font>
   <w:font w:name="Courier New">
     <w:panose1 w:val="02070309020205020404"/>
@@ -7765,7 +8428,7 @@
     <w:charset w:val="00"/>
     <w:family w:val="roman"/>
     <w:pitch w:val="variable"/>
-    <w:sig w:usb0="E0002AFF" w:usb1="C0007843" w:usb2="00000009" w:usb3="00000000" w:csb0="000001FF" w:csb1="00000000"/>
+    <w:sig w:usb0="E0002EFF" w:usb1="C000785B" w:usb2="00000009" w:usb3="00000000" w:csb0="000001FF" w:csb1="00000000"/>
   </w:font>
   <w:font w:name="Wingdings">
     <w:panose1 w:val="05000000000000000000"/>
@@ -7786,7 +8449,7 @@
     <w:charset w:val="00"/>
     <w:family w:val="swiss"/>
     <w:pitch w:val="variable"/>
-    <w:sig w:usb0="A00002EF" w:usb1="4000207B" w:usb2="00000000" w:usb3="00000000" w:csb0="0000009F" w:csb1="00000000"/>
+    <w:sig w:usb0="E4002EFF" w:usb1="C000247B" w:usb2="00000009" w:usb3="00000000" w:csb0="000001FF" w:csb1="00000000"/>
   </w:font>
 </w:fonts>
 </file>
@@ -7816,6 +8479,7 @@
     <w:rsid w:val="005B76AF"/>
     <w:rsid w:val="0068224B"/>
     <w:rsid w:val="00717FA4"/>
+    <w:rsid w:val="007B1E64"/>
     <w:rsid w:val="00D95F62"/>
     <w:rsid w:val="00F403F7"/>
   </w:rsids>

</xml_diff>